<commit_message>
if anything has been uncommitted
</commit_message>
<xml_diff>
--- a/Dr.Najmi/notes.docx
+++ b/Dr.Najmi/notes.docx
@@ -93,6 +93,7 @@
       <w:proofErr w:type="spellStart"/>
       <w:r>
         <w:rPr>
+          <w:color w:val="FF0000"/>
           <w:sz w:val="28"/>
           <w:szCs w:val="28"/>
         </w:rPr>
@@ -104,7 +105,52 @@
           <w:sz w:val="28"/>
           <w:szCs w:val="28"/>
         </w:rPr>
-        <w:t>, responsiveness, speed and flexibility are primary attributes of agility.</w:t>
+        <w:t xml:space="preserve">, </w:t>
+      </w:r>
+      <w:r>
+        <w:rPr>
+          <w:color w:val="FF0000"/>
+          <w:sz w:val="28"/>
+          <w:szCs w:val="28"/>
+        </w:rPr>
+        <w:t>responsiveness</w:t>
+      </w:r>
+      <w:r>
+        <w:rPr>
+          <w:sz w:val="28"/>
+          <w:szCs w:val="28"/>
+        </w:rPr>
+        <w:t xml:space="preserve">, </w:t>
+      </w:r>
+      <w:r>
+        <w:rPr>
+          <w:color w:val="FF0000"/>
+          <w:sz w:val="28"/>
+          <w:szCs w:val="28"/>
+        </w:rPr>
+        <w:t xml:space="preserve">speed </w:t>
+      </w:r>
+      <w:r>
+        <w:rPr>
+          <w:sz w:val="28"/>
+          <w:szCs w:val="28"/>
+        </w:rPr>
+        <w:t xml:space="preserve">and </w:t>
+      </w:r>
+      <w:r>
+        <w:rPr>
+          <w:color w:val="FF0000"/>
+          <w:sz w:val="28"/>
+          <w:szCs w:val="28"/>
+        </w:rPr>
+        <w:t xml:space="preserve">flexibility </w:t>
+      </w:r>
+      <w:r>
+        <w:rPr>
+          <w:sz w:val="28"/>
+          <w:szCs w:val="28"/>
+        </w:rPr>
+        <w:t>are primary attributes of agility.</w:t>
       </w:r>
     </w:p>
     <w:p>
@@ -231,7 +277,67 @@
           <w:sz w:val="28"/>
           <w:szCs w:val="28"/>
         </w:rPr>
-        <w:t>Marketing agility enables firms to adapt marketing effort to quickly and effectively respond to changing customer needs, market conditions and strategic growth demands.</w:t>
+        <w:t xml:space="preserve">Marketing agility enables firms to adapt marketing effort to </w:t>
+      </w:r>
+      <w:r>
+        <w:rPr>
+          <w:color w:val="FF0000"/>
+          <w:sz w:val="28"/>
+          <w:szCs w:val="28"/>
+        </w:rPr>
+        <w:t xml:space="preserve">quickly and effectively respond </w:t>
+      </w:r>
+      <w:r>
+        <w:rPr>
+          <w:sz w:val="28"/>
+          <w:szCs w:val="28"/>
+        </w:rPr>
+        <w:t xml:space="preserve">to </w:t>
+      </w:r>
+      <w:r>
+        <w:rPr>
+          <w:color w:val="FF0000"/>
+          <w:sz w:val="28"/>
+          <w:szCs w:val="28"/>
+        </w:rPr>
+        <w:t>changing customer needs</w:t>
+      </w:r>
+      <w:r>
+        <w:rPr>
+          <w:sz w:val="28"/>
+          <w:szCs w:val="28"/>
+        </w:rPr>
+        <w:t xml:space="preserve">, </w:t>
+      </w:r>
+      <w:r>
+        <w:rPr>
+          <w:color w:val="FF0000"/>
+          <w:sz w:val="28"/>
+          <w:szCs w:val="28"/>
+        </w:rPr>
+        <w:t xml:space="preserve">market conditions </w:t>
+      </w:r>
+      <w:r>
+        <w:rPr>
+          <w:sz w:val="28"/>
+          <w:szCs w:val="28"/>
+        </w:rPr>
+        <w:t xml:space="preserve">and </w:t>
+      </w:r>
+      <w:r>
+        <w:rPr>
+          <w:color w:val="FF0000"/>
+          <w:sz w:val="28"/>
+          <w:szCs w:val="28"/>
+        </w:rPr>
+        <w:t>strategic growth demands</w:t>
+      </w:r>
+      <w:r>
+        <w:rPr>
+          <w:sz w:val="28"/>
+          <w:szCs w:val="28"/>
+        </w:rPr>
+        <w:t>.</w:t>
       </w:r>
     </w:p>
     <w:p>
@@ -271,14 +377,22 @@
           <w:sz w:val="28"/>
           <w:szCs w:val="28"/>
         </w:rPr>
-        <w:t xml:space="preserve">Marketing agility suggests proactivity. </w:t>
-      </w:r>
-      <w:r>
-        <w:rPr>
-          <w:sz w:val="28"/>
-          <w:szCs w:val="28"/>
-        </w:rPr>
-        <w:t>Firms anticipate customer</w:t>
+        <w:t xml:space="preserve">Marketing agility suggests </w:t>
+      </w:r>
+      <w:r>
+        <w:rPr>
+          <w:color w:val="FF0000"/>
+          <w:sz w:val="28"/>
+          <w:szCs w:val="28"/>
+        </w:rPr>
+        <w:t>proactivity</w:t>
+      </w:r>
+      <w:r>
+        <w:rPr>
+          <w:sz w:val="28"/>
+          <w:szCs w:val="28"/>
+        </w:rPr>
+        <w:t>. Firms anticipate customer</w:t>
       </w:r>
       <w:r>
         <w:rPr>
@@ -332,7 +446,30 @@
           <w:sz w:val="28"/>
           <w:szCs w:val="28"/>
         </w:rPr>
-        <w:t>Marketing agility subsumes both customer agility and marketing sensing capability</w:t>
+        <w:t xml:space="preserve">Marketing agility subsumes both </w:t>
+      </w:r>
+      <w:r>
+        <w:rPr>
+          <w:color w:val="FF0000"/>
+          <w:sz w:val="28"/>
+          <w:szCs w:val="28"/>
+        </w:rPr>
+        <w:t>customer agility</w:t>
+      </w:r>
+      <w:r>
+        <w:rPr>
+          <w:sz w:val="28"/>
+          <w:szCs w:val="28"/>
+        </w:rPr>
+        <w:t xml:space="preserve"> and </w:t>
+      </w:r>
+      <w:r>
+        <w:rPr>
+          <w:color w:val="FF0000"/>
+          <w:sz w:val="28"/>
+          <w:szCs w:val="28"/>
+        </w:rPr>
+        <w:t>marketing sensing capability</w:t>
       </w:r>
     </w:p>
     <w:p>
@@ -373,7 +510,45 @@
           <w:sz w:val="28"/>
           <w:szCs w:val="28"/>
         </w:rPr>
-        <w:t>This study considers agility from a marketing perspective and defines marketing agility as a firm’s ability to proactively anticipate and sense marketing opportunities, and to respond quickly and flexibly to these opportunities to better satisfy customer needs.</w:t>
+        <w:t xml:space="preserve">This study considers agility from a marketing perspective and defines marketing agility as a firm’s ability to </w:t>
+      </w:r>
+      <w:r>
+        <w:rPr>
+          <w:color w:val="FF0000"/>
+          <w:sz w:val="28"/>
+          <w:szCs w:val="28"/>
+        </w:rPr>
+        <w:t xml:space="preserve">proactively </w:t>
+      </w:r>
+      <w:r>
+        <w:rPr>
+          <w:color w:val="FF0000"/>
+          <w:sz w:val="28"/>
+          <w:szCs w:val="28"/>
+        </w:rPr>
+        <w:t xml:space="preserve">anticipate </w:t>
+      </w:r>
+      <w:r>
+        <w:rPr>
+          <w:sz w:val="28"/>
+          <w:szCs w:val="28"/>
+        </w:rPr>
+        <w:t xml:space="preserve">and </w:t>
+      </w:r>
+      <w:r>
+        <w:rPr>
+          <w:color w:val="FF0000"/>
+          <w:sz w:val="28"/>
+          <w:szCs w:val="28"/>
+        </w:rPr>
+        <w:t>sense marketing opportunities</w:t>
+      </w:r>
+      <w:r>
+        <w:rPr>
+          <w:sz w:val="28"/>
+          <w:szCs w:val="28"/>
+        </w:rPr>
+        <w:t>, and to respond quickly and flexibly to these opportunities to better satisfy customer needs.</w:t>
       </w:r>
     </w:p>
     <w:p>
@@ -393,7 +568,45 @@
           <w:sz w:val="28"/>
           <w:szCs w:val="28"/>
         </w:rPr>
-        <w:t>Core characteristics of agility are flexibility, responsiveness, speed, culture of change, integration and low complexity.</w:t>
+        <w:t xml:space="preserve">Core characteristics of </w:t>
+      </w:r>
+      <w:r>
+        <w:rPr>
+          <w:color w:val="FF0000"/>
+          <w:sz w:val="28"/>
+          <w:szCs w:val="28"/>
+        </w:rPr>
+        <w:t xml:space="preserve">agility </w:t>
+      </w:r>
+      <w:r>
+        <w:rPr>
+          <w:sz w:val="28"/>
+          <w:szCs w:val="28"/>
+        </w:rPr>
+        <w:t xml:space="preserve">are </w:t>
+      </w:r>
+      <w:r>
+        <w:rPr>
+          <w:color w:val="FF0000"/>
+          <w:sz w:val="28"/>
+          <w:szCs w:val="28"/>
+        </w:rPr>
+        <w:t>flexibility, responsiveness, speed, culture of change, integration and low complexit</w:t>
+      </w:r>
+      <w:r>
+        <w:rPr>
+          <w:color w:val="FF0000"/>
+          <w:sz w:val="28"/>
+          <w:szCs w:val="28"/>
+        </w:rPr>
+        <w:t>y</w:t>
+      </w:r>
+      <w:r>
+        <w:rPr>
+          <w:sz w:val="28"/>
+          <w:szCs w:val="28"/>
+        </w:rPr>
+        <w:t>.</w:t>
       </w:r>
     </w:p>
     <w:p>
@@ -413,11 +626,27 @@
           <w:sz w:val="28"/>
           <w:szCs w:val="28"/>
         </w:rPr>
-        <w:t xml:space="preserve">The extant research identifies four central facets of agility: </w:t>
+        <w:t xml:space="preserve">The extant research identifies </w:t>
+      </w:r>
+      <w:r>
+        <w:rPr>
+          <w:color w:val="FF0000"/>
+          <w:sz w:val="28"/>
+          <w:szCs w:val="28"/>
+        </w:rPr>
+        <w:t>four central facets of agility</w:t>
+      </w:r>
+      <w:r>
+        <w:rPr>
+          <w:sz w:val="28"/>
+          <w:szCs w:val="28"/>
+        </w:rPr>
+        <w:t xml:space="preserve">: </w:t>
       </w:r>
       <w:proofErr w:type="spellStart"/>
       <w:r>
         <w:rPr>
+          <w:color w:val="FF0000"/>
           <w:sz w:val="28"/>
           <w:szCs w:val="28"/>
         </w:rPr>
@@ -426,10 +655,18 @@
       <w:proofErr w:type="spellEnd"/>
       <w:r>
         <w:rPr>
-          <w:sz w:val="28"/>
-          <w:szCs w:val="28"/>
-        </w:rPr>
-        <w:t>, responsiveness, speed and flexibility.</w:t>
+          <w:color w:val="FF0000"/>
+          <w:sz w:val="28"/>
+          <w:szCs w:val="28"/>
+        </w:rPr>
+        <w:t>, responsiveness, speed and flexibility</w:t>
+      </w:r>
+      <w:r>
+        <w:rPr>
+          <w:sz w:val="28"/>
+          <w:szCs w:val="28"/>
+        </w:rPr>
+        <w:t>.</w:t>
       </w:r>
       <w:r>
         <w:rPr>
@@ -452,7 +689,23 @@
           <w:sz w:val="28"/>
           <w:szCs w:val="28"/>
         </w:rPr>
-        <w:t xml:space="preserve"> is a firm’s ability to use marketing approaches to anticipate and stimulate demand. Responsiveness is an ability to identify changes in demands and market opportunities and respond. Speed refers to the ability to anticipate and respond to market opportunities and threats rapidly and effectively. Flexibility is the ability to efficiently and effectively produce different combinations of products at volumes.</w:t>
+        <w:t xml:space="preserve"> is a firm’s ability to use marketing approaches to anticipate and stimulate demand. Responsiveness is an ability to identify changes in demands and market opportunities and respond. Speed refers to the ability to anticipate and respond to market opportunities and threats rapidly and effectively. Flexibility is </w:t>
+      </w:r>
+      <w:bookmarkStart w:id="0" w:name="_GoBack"/>
+      <w:r>
+        <w:rPr>
+          <w:sz w:val="28"/>
+          <w:szCs w:val="28"/>
+        </w:rPr>
+        <w:t>the ability to efficiently and effectively produce different combinations of products at volumes</w:t>
+      </w:r>
+      <w:bookmarkEnd w:id="0"/>
+      <w:r>
+        <w:rPr>
+          <w:sz w:val="28"/>
+          <w:szCs w:val="28"/>
+        </w:rPr>
+        <w:t>.</w:t>
       </w:r>
     </w:p>
     <w:p>
@@ -467,8 +720,6 @@
           <w:szCs w:val="28"/>
         </w:rPr>
       </w:pPr>
-      <w:bookmarkStart w:id="0" w:name="_GoBack"/>
-      <w:bookmarkEnd w:id="0"/>
     </w:p>
     <w:sectPr>
       <w:pgSz w:w="12240" w:h="15840"/>

</xml_diff>